<commit_message>
Extract test and leaderboard rankings, closes #5
</commit_message>
<xml_diff>
--- a/exploratory/analyze_eGA_acceleration.docx
+++ b/exploratory/analyze_eGA_acceleration.docx
@@ -33,2033 +33,6 @@
       </w:pPr>
       <w:r>
         <w:t xml:space="preserve">Calculate,compare, and plot epigenetic gestational age acceleration</w:t>
-      </w:r>
-    </w:p>
-    <w:p>
-      <w:pPr>
-        <w:pStyle w:val="SourceCode"/>
-      </w:pPr>
-      <w:r>
-        <w:rPr>
-          <w:rStyle w:val="NormalTok"/>
-        </w:rPr>
-        <w:t xml:space="preserve">analyze_eGA_acceleration </w:t>
-      </w:r>
-      <w:r>
-        <w:rPr>
-          <w:rStyle w:val="OtherTok"/>
-        </w:rPr>
-        <w:t xml:space="preserve">&lt;-</w:t>
-      </w:r>
-      <w:r>
-        <w:rPr>
-          <w:rStyle w:val="NormalTok"/>
-        </w:rPr>
-        <w:t xml:space="preserve"> </w:t>
-      </w:r>
-      <w:r>
-        <w:rPr>
-          <w:rStyle w:val="ControlFlowTok"/>
-        </w:rPr>
-        <w:t xml:space="preserve">function</w:t>
-      </w:r>
-      <w:r>
-        <w:rPr>
-          <w:rStyle w:val="NormalTok"/>
-        </w:rPr>
-        <w:t xml:space="preserve">(data, ega_column, chronological_column, groups, </w:t>
-      </w:r>
-      <w:r>
-        <w:rPr>
-          <w:rStyle w:val="AttributeTok"/>
-        </w:rPr>
-        <w:t xml:space="preserve">title=</w:t>
-      </w:r>
-      <w:r>
-        <w:rPr>
-          <w:rStyle w:val="ConstantTok"/>
-        </w:rPr>
-        <w:t xml:space="preserve">NULL</w:t>
-      </w:r>
-      <w:r>
-        <w:rPr>
-          <w:rStyle w:val="NormalTok"/>
-        </w:rPr>
-        <w:t xml:space="preserve">) {</w:t>
-      </w:r>
-      <w:r>
-        <w:br/>
-      </w:r>
-      <w:r>
-        <w:rPr>
-          <w:rStyle w:val="NormalTok"/>
-        </w:rPr>
-        <w:t xml:space="preserve">  data </w:t>
-      </w:r>
-      <w:r>
-        <w:rPr>
-          <w:rStyle w:val="OtherTok"/>
-        </w:rPr>
-        <w:t xml:space="preserve">&lt;-</w:t>
-      </w:r>
-      <w:r>
-        <w:rPr>
-          <w:rStyle w:val="NormalTok"/>
-        </w:rPr>
-        <w:t xml:space="preserve"> data </w:t>
-      </w:r>
-      <w:r>
-        <w:rPr>
-          <w:rStyle w:val="SpecialCharTok"/>
-        </w:rPr>
-        <w:t xml:space="preserve">|&gt;</w:t>
-      </w:r>
-      <w:r>
-        <w:rPr>
-          <w:rStyle w:val="NormalTok"/>
-        </w:rPr>
-        <w:t xml:space="preserve"> </w:t>
-      </w:r>
-      <w:r>
-        <w:br/>
-      </w:r>
-      <w:r>
-        <w:rPr>
-          <w:rStyle w:val="NormalTok"/>
-        </w:rPr>
-        <w:t xml:space="preserve">    </w:t>
-      </w:r>
-      <w:r>
-        <w:rPr>
-          <w:rStyle w:val="FunctionTok"/>
-        </w:rPr>
-        <w:t xml:space="preserve">mutate</w:t>
-      </w:r>
-      <w:r>
-        <w:rPr>
-          <w:rStyle w:val="NormalTok"/>
-        </w:rPr>
-        <w:t xml:space="preserve">(</w:t>
-      </w:r>
-      <w:r>
-        <w:rPr>
-          <w:rStyle w:val="AttributeTok"/>
-        </w:rPr>
-        <w:t xml:space="preserve">eGA_acceleration =</w:t>
-      </w:r>
-      <w:r>
-        <w:rPr>
-          <w:rStyle w:val="NormalTok"/>
-        </w:rPr>
-        <w:t xml:space="preserve"> </w:t>
-      </w:r>
-      <w:r>
-        <w:rPr>
-          <w:rStyle w:val="SpecialCharTok"/>
-        </w:rPr>
-        <w:t xml:space="preserve">!!</w:t>
-      </w:r>
-      <w:r>
-        <w:rPr>
-          <w:rStyle w:val="FunctionTok"/>
-        </w:rPr>
-        <w:t xml:space="preserve">sym</w:t>
-      </w:r>
-      <w:r>
-        <w:rPr>
-          <w:rStyle w:val="NormalTok"/>
-        </w:rPr>
-        <w:t xml:space="preserve">(ega_column) </w:t>
-      </w:r>
-      <w:r>
-        <w:rPr>
-          <w:rStyle w:val="SpecialCharTok"/>
-        </w:rPr>
-        <w:t xml:space="preserve">-</w:t>
-      </w:r>
-      <w:r>
-        <w:rPr>
-          <w:rStyle w:val="NormalTok"/>
-        </w:rPr>
-        <w:t xml:space="preserve"> </w:t>
-      </w:r>
-      <w:r>
-        <w:rPr>
-          <w:rStyle w:val="SpecialCharTok"/>
-        </w:rPr>
-        <w:t xml:space="preserve">!!</w:t>
-      </w:r>
-      <w:r>
-        <w:rPr>
-          <w:rStyle w:val="FunctionTok"/>
-        </w:rPr>
-        <w:t xml:space="preserve">sym</w:t>
-      </w:r>
-      <w:r>
-        <w:rPr>
-          <w:rStyle w:val="NormalTok"/>
-        </w:rPr>
-        <w:t xml:space="preserve">(chronological_column)) </w:t>
-      </w:r>
-      <w:r>
-        <w:rPr>
-          <w:rStyle w:val="SpecialCharTok"/>
-        </w:rPr>
-        <w:t xml:space="preserve">|&gt;</w:t>
-      </w:r>
-      <w:r>
-        <w:rPr>
-          <w:rStyle w:val="NormalTok"/>
-        </w:rPr>
-        <w:t xml:space="preserve"> </w:t>
-      </w:r>
-      <w:r>
-        <w:br/>
-      </w:r>
-      <w:r>
-        <w:rPr>
-          <w:rStyle w:val="NormalTok"/>
-        </w:rPr>
-        <w:t xml:space="preserve">    </w:t>
-      </w:r>
-      <w:r>
-        <w:rPr>
-          <w:rStyle w:val="FunctionTok"/>
-        </w:rPr>
-        <w:t xml:space="preserve">mutate</w:t>
-      </w:r>
-      <w:r>
-        <w:rPr>
-          <w:rStyle w:val="NormalTok"/>
-        </w:rPr>
-        <w:t xml:space="preserve">(</w:t>
-      </w:r>
-      <w:r>
-        <w:rPr>
-          <w:rStyle w:val="AttributeTok"/>
-        </w:rPr>
-        <w:t xml:space="preserve">Group =</w:t>
-      </w:r>
-      <w:r>
-        <w:rPr>
-          <w:rStyle w:val="NormalTok"/>
-        </w:rPr>
-        <w:t xml:space="preserve"> </w:t>
-      </w:r>
-      <w:r>
-        <w:rPr>
-          <w:rStyle w:val="FunctionTok"/>
-        </w:rPr>
-        <w:t xml:space="preserve">factor</w:t>
-      </w:r>
-      <w:r>
-        <w:rPr>
-          <w:rStyle w:val="NormalTok"/>
-        </w:rPr>
-        <w:t xml:space="preserve">(Group2, </w:t>
-      </w:r>
-      <w:r>
-        <w:rPr>
-          <w:rStyle w:val="AttributeTok"/>
-        </w:rPr>
-        <w:t xml:space="preserve">levels =</w:t>
-      </w:r>
-      <w:r>
-        <w:rPr>
-          <w:rStyle w:val="NormalTok"/>
-        </w:rPr>
-        <w:t xml:space="preserve"> </w:t>
-      </w:r>
-      <w:r>
-        <w:rPr>
-          <w:rStyle w:val="FunctionTok"/>
-        </w:rPr>
-        <w:t xml:space="preserve">unique</w:t>
-      </w:r>
-      <w:r>
-        <w:rPr>
-          <w:rStyle w:val="NormalTok"/>
-        </w:rPr>
-        <w:t xml:space="preserve">(groups)))</w:t>
-      </w:r>
-      <w:r>
-        <w:br/>
-      </w:r>
-      <w:r>
-        <w:br/>
-      </w:r>
-      <w:r>
-        <w:rPr>
-          <w:rStyle w:val="NormalTok"/>
-        </w:rPr>
-        <w:t xml:space="preserve">  </w:t>
-      </w:r>
-      <w:r>
-        <w:rPr>
-          <w:rStyle w:val="CommentTok"/>
-        </w:rPr>
-        <w:t xml:space="preserve"># Performing one-sided t-tests to determine if eGA is significantly different from chronological age</w:t>
-      </w:r>
-      <w:r>
-        <w:br/>
-      </w:r>
-      <w:r>
-        <w:rPr>
-          <w:rStyle w:val="NormalTok"/>
-        </w:rPr>
-        <w:t xml:space="preserve">  test_results </w:t>
-      </w:r>
-      <w:r>
-        <w:rPr>
-          <w:rStyle w:val="OtherTok"/>
-        </w:rPr>
-        <w:t xml:space="preserve">&lt;-</w:t>
-      </w:r>
-      <w:r>
-        <w:rPr>
-          <w:rStyle w:val="NormalTok"/>
-        </w:rPr>
-        <w:t xml:space="preserve"> data </w:t>
-      </w:r>
-      <w:r>
-        <w:rPr>
-          <w:rStyle w:val="SpecialCharTok"/>
-        </w:rPr>
-        <w:t xml:space="preserve">|&gt;</w:t>
-      </w:r>
-      <w:r>
-        <w:rPr>
-          <w:rStyle w:val="NormalTok"/>
-        </w:rPr>
-        <w:t xml:space="preserve"> </w:t>
-      </w:r>
-      <w:r>
-        <w:br/>
-      </w:r>
-      <w:r>
-        <w:rPr>
-          <w:rStyle w:val="NormalTok"/>
-        </w:rPr>
-        <w:t xml:space="preserve">    </w:t>
-      </w:r>
-      <w:r>
-        <w:rPr>
-          <w:rStyle w:val="FunctionTok"/>
-        </w:rPr>
-        <w:t xml:space="preserve">group_by</w:t>
-      </w:r>
-      <w:r>
-        <w:rPr>
-          <w:rStyle w:val="NormalTok"/>
-        </w:rPr>
-        <w:t xml:space="preserve">(Group) </w:t>
-      </w:r>
-      <w:r>
-        <w:rPr>
-          <w:rStyle w:val="SpecialCharTok"/>
-        </w:rPr>
-        <w:t xml:space="preserve">|&gt;</w:t>
-      </w:r>
-      <w:r>
-        <w:rPr>
-          <w:rStyle w:val="NormalTok"/>
-        </w:rPr>
-        <w:t xml:space="preserve"> </w:t>
-      </w:r>
-      <w:r>
-        <w:br/>
-      </w:r>
-      <w:r>
-        <w:rPr>
-          <w:rStyle w:val="NormalTok"/>
-        </w:rPr>
-        <w:t xml:space="preserve">    </w:t>
-      </w:r>
-      <w:r>
-        <w:rPr>
-          <w:rStyle w:val="FunctionTok"/>
-        </w:rPr>
-        <w:t xml:space="preserve">summarise</w:t>
-      </w:r>
-      <w:r>
-        <w:rPr>
-          <w:rStyle w:val="NormalTok"/>
-        </w:rPr>
-        <w:t xml:space="preserve">(</w:t>
-      </w:r>
-      <w:r>
-        <w:rPr>
-          <w:rStyle w:val="AttributeTok"/>
-        </w:rPr>
-        <w:t xml:space="preserve">t_value =</w:t>
-      </w:r>
-      <w:r>
-        <w:rPr>
-          <w:rStyle w:val="NormalTok"/>
-        </w:rPr>
-        <w:t xml:space="preserve"> </w:t>
-      </w:r>
-      <w:r>
-        <w:rPr>
-          <w:rStyle w:val="FunctionTok"/>
-        </w:rPr>
-        <w:t xml:space="preserve">t.test</w:t>
-      </w:r>
-      <w:r>
-        <w:rPr>
-          <w:rStyle w:val="NormalTok"/>
-        </w:rPr>
-        <w:t xml:space="preserve">(eGA_acceleration, </w:t>
-      </w:r>
-      <w:r>
-        <w:rPr>
-          <w:rStyle w:val="AttributeTok"/>
-        </w:rPr>
-        <w:t xml:space="preserve">mu =</w:t>
-      </w:r>
-      <w:r>
-        <w:rPr>
-          <w:rStyle w:val="NormalTok"/>
-        </w:rPr>
-        <w:t xml:space="preserve"> </w:t>
-      </w:r>
-      <w:r>
-        <w:rPr>
-          <w:rStyle w:val="DecValTok"/>
-        </w:rPr>
-        <w:t xml:space="preserve">0</w:t>
-      </w:r>
-      <w:r>
-        <w:rPr>
-          <w:rStyle w:val="NormalTok"/>
-        </w:rPr>
-        <w:t xml:space="preserve">, </w:t>
-      </w:r>
-      <w:r>
-        <w:rPr>
-          <w:rStyle w:val="AttributeTok"/>
-        </w:rPr>
-        <w:t xml:space="preserve">alternative =</w:t>
-      </w:r>
-      <w:r>
-        <w:rPr>
-          <w:rStyle w:val="NormalTok"/>
-        </w:rPr>
-        <w:t xml:space="preserve"> </w:t>
-      </w:r>
-      <w:r>
-        <w:rPr>
-          <w:rStyle w:val="StringTok"/>
-        </w:rPr>
-        <w:t xml:space="preserve">"two.sided"</w:t>
-      </w:r>
-      <w:r>
-        <w:rPr>
-          <w:rStyle w:val="NormalTok"/>
-        </w:rPr>
-        <w:t xml:space="preserve">)</w:t>
-      </w:r>
-      <w:r>
-        <w:rPr>
-          <w:rStyle w:val="SpecialCharTok"/>
-        </w:rPr>
-        <w:t xml:space="preserve">$</w:t>
-      </w:r>
-      <w:r>
-        <w:rPr>
-          <w:rStyle w:val="NormalTok"/>
-        </w:rPr>
-        <w:t xml:space="preserve">statistic,</w:t>
-      </w:r>
-      <w:r>
-        <w:br/>
-      </w:r>
-      <w:r>
-        <w:rPr>
-          <w:rStyle w:val="NormalTok"/>
-        </w:rPr>
-        <w:t xml:space="preserve">              </w:t>
-      </w:r>
-      <w:r>
-        <w:rPr>
-          <w:rStyle w:val="AttributeTok"/>
-        </w:rPr>
-        <w:t xml:space="preserve">p_value =</w:t>
-      </w:r>
-      <w:r>
-        <w:rPr>
-          <w:rStyle w:val="NormalTok"/>
-        </w:rPr>
-        <w:t xml:space="preserve"> </w:t>
-      </w:r>
-      <w:r>
-        <w:rPr>
-          <w:rStyle w:val="FunctionTok"/>
-        </w:rPr>
-        <w:t xml:space="preserve">t.test</w:t>
-      </w:r>
-      <w:r>
-        <w:rPr>
-          <w:rStyle w:val="NormalTok"/>
-        </w:rPr>
-        <w:t xml:space="preserve">(eGA_acceleration, </w:t>
-      </w:r>
-      <w:r>
-        <w:rPr>
-          <w:rStyle w:val="AttributeTok"/>
-        </w:rPr>
-        <w:t xml:space="preserve">mu =</w:t>
-      </w:r>
-      <w:r>
-        <w:rPr>
-          <w:rStyle w:val="NormalTok"/>
-        </w:rPr>
-        <w:t xml:space="preserve"> </w:t>
-      </w:r>
-      <w:r>
-        <w:rPr>
-          <w:rStyle w:val="DecValTok"/>
-        </w:rPr>
-        <w:t xml:space="preserve">0</w:t>
-      </w:r>
-      <w:r>
-        <w:rPr>
-          <w:rStyle w:val="NormalTok"/>
-        </w:rPr>
-        <w:t xml:space="preserve">, </w:t>
-      </w:r>
-      <w:r>
-        <w:rPr>
-          <w:rStyle w:val="AttributeTok"/>
-        </w:rPr>
-        <w:t xml:space="preserve">alternative =</w:t>
-      </w:r>
-      <w:r>
-        <w:rPr>
-          <w:rStyle w:val="NormalTok"/>
-        </w:rPr>
-        <w:t xml:space="preserve"> </w:t>
-      </w:r>
-      <w:r>
-        <w:rPr>
-          <w:rStyle w:val="StringTok"/>
-        </w:rPr>
-        <w:t xml:space="preserve">"two.sided"</w:t>
-      </w:r>
-      <w:r>
-        <w:rPr>
-          <w:rStyle w:val="NormalTok"/>
-        </w:rPr>
-        <w:t xml:space="preserve">)</w:t>
-      </w:r>
-      <w:r>
-        <w:rPr>
-          <w:rStyle w:val="SpecialCharTok"/>
-        </w:rPr>
-        <w:t xml:space="preserve">$</w:t>
-      </w:r>
-      <w:r>
-        <w:rPr>
-          <w:rStyle w:val="NormalTok"/>
-        </w:rPr>
-        <w:t xml:space="preserve">p.value,</w:t>
-      </w:r>
-      <w:r>
-        <w:br/>
-      </w:r>
-      <w:r>
-        <w:rPr>
-          <w:rStyle w:val="NormalTok"/>
-        </w:rPr>
-        <w:t xml:space="preserve">              </w:t>
-      </w:r>
-      <w:r>
-        <w:rPr>
-          <w:rStyle w:val="AttributeTok"/>
-        </w:rPr>
-        <w:t xml:space="preserve">mean_eGA_acceleration =</w:t>
-      </w:r>
-      <w:r>
-        <w:rPr>
-          <w:rStyle w:val="NormalTok"/>
-        </w:rPr>
-        <w:t xml:space="preserve"> </w:t>
-      </w:r>
-      <w:r>
-        <w:rPr>
-          <w:rStyle w:val="FunctionTok"/>
-        </w:rPr>
-        <w:t xml:space="preserve">mean</w:t>
-      </w:r>
-      <w:r>
-        <w:rPr>
-          <w:rStyle w:val="NormalTok"/>
-        </w:rPr>
-        <w:t xml:space="preserve">(eGA_acceleration, </w:t>
-      </w:r>
-      <w:r>
-        <w:rPr>
-          <w:rStyle w:val="AttributeTok"/>
-        </w:rPr>
-        <w:t xml:space="preserve">na.rm =</w:t>
-      </w:r>
-      <w:r>
-        <w:rPr>
-          <w:rStyle w:val="NormalTok"/>
-        </w:rPr>
-        <w:t xml:space="preserve"> </w:t>
-      </w:r>
-      <w:r>
-        <w:rPr>
-          <w:rStyle w:val="ConstantTok"/>
-        </w:rPr>
-        <w:t xml:space="preserve">TRUE</w:t>
-      </w:r>
-      <w:r>
-        <w:rPr>
-          <w:rStyle w:val="NormalTok"/>
-        </w:rPr>
-        <w:t xml:space="preserve">),</w:t>
-      </w:r>
-      <w:r>
-        <w:br/>
-      </w:r>
-      <w:r>
-        <w:rPr>
-          <w:rStyle w:val="NormalTok"/>
-        </w:rPr>
-        <w:t xml:space="preserve">              </w:t>
-      </w:r>
-      <w:r>
-        <w:rPr>
-          <w:rStyle w:val="AttributeTok"/>
-        </w:rPr>
-        <w:t xml:space="preserve">sd_eGA_acceleration =</w:t>
-      </w:r>
-      <w:r>
-        <w:rPr>
-          <w:rStyle w:val="NormalTok"/>
-        </w:rPr>
-        <w:t xml:space="preserve"> </w:t>
-      </w:r>
-      <w:r>
-        <w:rPr>
-          <w:rStyle w:val="FunctionTok"/>
-        </w:rPr>
-        <w:t xml:space="preserve">sd</w:t>
-      </w:r>
-      <w:r>
-        <w:rPr>
-          <w:rStyle w:val="NormalTok"/>
-        </w:rPr>
-        <w:t xml:space="preserve">(eGA_acceleration, </w:t>
-      </w:r>
-      <w:r>
-        <w:rPr>
-          <w:rStyle w:val="AttributeTok"/>
-        </w:rPr>
-        <w:t xml:space="preserve">na.rm =</w:t>
-      </w:r>
-      <w:r>
-        <w:rPr>
-          <w:rStyle w:val="NormalTok"/>
-        </w:rPr>
-        <w:t xml:space="preserve"> </w:t>
-      </w:r>
-      <w:r>
-        <w:rPr>
-          <w:rStyle w:val="ConstantTok"/>
-        </w:rPr>
-        <w:t xml:space="preserve">TRUE</w:t>
-      </w:r>
-      <w:r>
-        <w:rPr>
-          <w:rStyle w:val="NormalTok"/>
-        </w:rPr>
-        <w:t xml:space="preserve">),</w:t>
-      </w:r>
-      <w:r>
-        <w:br/>
-      </w:r>
-      <w:r>
-        <w:rPr>
-          <w:rStyle w:val="NormalTok"/>
-        </w:rPr>
-        <w:t xml:space="preserve">              </w:t>
-      </w:r>
-      <w:r>
-        <w:rPr>
-          <w:rStyle w:val="AttributeTok"/>
-        </w:rPr>
-        <w:t xml:space="preserve">n =</w:t>
-      </w:r>
-      <w:r>
-        <w:rPr>
-          <w:rStyle w:val="NormalTok"/>
-        </w:rPr>
-        <w:t xml:space="preserve"> </w:t>
-      </w:r>
-      <w:r>
-        <w:rPr>
-          <w:rStyle w:val="FunctionTok"/>
-        </w:rPr>
-        <w:t xml:space="preserve">n</w:t>
-      </w:r>
-      <w:r>
-        <w:rPr>
-          <w:rStyle w:val="NormalTok"/>
-        </w:rPr>
-        <w:t xml:space="preserve">()) </w:t>
-      </w:r>
-      <w:r>
-        <w:br/>
-      </w:r>
-      <w:r>
-        <w:br/>
-      </w:r>
-      <w:r>
-        <w:rPr>
-          <w:rStyle w:val="NormalTok"/>
-        </w:rPr>
-        <w:t xml:space="preserve">  </w:t>
-      </w:r>
-      <w:r>
-        <w:rPr>
-          <w:rStyle w:val="CommentTok"/>
-        </w:rPr>
-        <w:t xml:space="preserve"># Plotting</w:t>
-      </w:r>
-      <w:r>
-        <w:br/>
-      </w:r>
-      <w:r>
-        <w:rPr>
-          <w:rStyle w:val="NormalTok"/>
-        </w:rPr>
-        <w:t xml:space="preserve">  max_y </w:t>
-      </w:r>
-      <w:r>
-        <w:rPr>
-          <w:rStyle w:val="OtherTok"/>
-        </w:rPr>
-        <w:t xml:space="preserve">&lt;-</w:t>
-      </w:r>
-      <w:r>
-        <w:rPr>
-          <w:rStyle w:val="NormalTok"/>
-        </w:rPr>
-        <w:t xml:space="preserve"> </w:t>
-      </w:r>
-      <w:r>
-        <w:rPr>
-          <w:rStyle w:val="FunctionTok"/>
-        </w:rPr>
-        <w:t xml:space="preserve">max</w:t>
-      </w:r>
-      <w:r>
-        <w:rPr>
-          <w:rStyle w:val="NormalTok"/>
-        </w:rPr>
-        <w:t xml:space="preserve">(data</w:t>
-      </w:r>
-      <w:r>
-        <w:rPr>
-          <w:rStyle w:val="SpecialCharTok"/>
-        </w:rPr>
-        <w:t xml:space="preserve">$</w:t>
-      </w:r>
-      <w:r>
-        <w:rPr>
-          <w:rStyle w:val="NormalTok"/>
-        </w:rPr>
-        <w:t xml:space="preserve">eGA_acceleration, </w:t>
-      </w:r>
-      <w:r>
-        <w:rPr>
-          <w:rStyle w:val="AttributeTok"/>
-        </w:rPr>
-        <w:t xml:space="preserve">na.rm =</w:t>
-      </w:r>
-      <w:r>
-        <w:rPr>
-          <w:rStyle w:val="NormalTok"/>
-        </w:rPr>
-        <w:t xml:space="preserve"> </w:t>
-      </w:r>
-      <w:r>
-        <w:rPr>
-          <w:rStyle w:val="ConstantTok"/>
-        </w:rPr>
-        <w:t xml:space="preserve">TRUE</w:t>
-      </w:r>
-      <w:r>
-        <w:rPr>
-          <w:rStyle w:val="NormalTok"/>
-        </w:rPr>
-        <w:t xml:space="preserve">)</w:t>
-      </w:r>
-      <w:r>
-        <w:br/>
-      </w:r>
-      <w:r>
-        <w:rPr>
-          <w:rStyle w:val="NormalTok"/>
-        </w:rPr>
-        <w:t xml:space="preserve">  p_value_annotation </w:t>
-      </w:r>
-      <w:r>
-        <w:rPr>
-          <w:rStyle w:val="OtherTok"/>
-        </w:rPr>
-        <w:t xml:space="preserve">&lt;-</w:t>
-      </w:r>
-      <w:r>
-        <w:rPr>
-          <w:rStyle w:val="NormalTok"/>
-        </w:rPr>
-        <w:t xml:space="preserve"> </w:t>
-      </w:r>
-      <w:r>
-        <w:rPr>
-          <w:rStyle w:val="FunctionTok"/>
-        </w:rPr>
-        <w:t xml:space="preserve">mutate</w:t>
-      </w:r>
-      <w:r>
-        <w:rPr>
-          <w:rStyle w:val="NormalTok"/>
-        </w:rPr>
-        <w:t xml:space="preserve">(test_results, </w:t>
-      </w:r>
-      <w:r>
-        <w:rPr>
-          <w:rStyle w:val="AttributeTok"/>
-        </w:rPr>
-        <w:t xml:space="preserve">y.position =</w:t>
-      </w:r>
-      <w:r>
-        <w:rPr>
-          <w:rStyle w:val="NormalTok"/>
-        </w:rPr>
-        <w:t xml:space="preserve"> max_y </w:t>
-      </w:r>
-      <w:r>
-        <w:rPr>
-          <w:rStyle w:val="SpecialCharTok"/>
-        </w:rPr>
-        <w:t xml:space="preserve">*</w:t>
-      </w:r>
-      <w:r>
-        <w:rPr>
-          <w:rStyle w:val="NormalTok"/>
-        </w:rPr>
-        <w:t xml:space="preserve"> </w:t>
-      </w:r>
-      <w:r>
-        <w:rPr>
-          <w:rStyle w:val="FloatTok"/>
-        </w:rPr>
-        <w:t xml:space="preserve">1.1</w:t>
-      </w:r>
-      <w:r>
-        <w:rPr>
-          <w:rStyle w:val="NormalTok"/>
-        </w:rPr>
-        <w:t xml:space="preserve">)</w:t>
-      </w:r>
-      <w:r>
-        <w:br/>
-      </w:r>
-      <w:r>
-        <w:rPr>
-          <w:rStyle w:val="NormalTok"/>
-        </w:rPr>
-        <w:t xml:space="preserve">  colors </w:t>
-      </w:r>
-      <w:r>
-        <w:rPr>
-          <w:rStyle w:val="OtherTok"/>
-        </w:rPr>
-        <w:t xml:space="preserve">&lt;-</w:t>
-      </w:r>
-      <w:r>
-        <w:rPr>
-          <w:rStyle w:val="NormalTok"/>
-        </w:rPr>
-        <w:t xml:space="preserve"> </w:t>
-      </w:r>
-      <w:r>
-        <w:rPr>
-          <w:rStyle w:val="FunctionTok"/>
-        </w:rPr>
-        <w:t xml:space="preserve">brewer.pal</w:t>
-      </w:r>
-      <w:r>
-        <w:rPr>
-          <w:rStyle w:val="NormalTok"/>
-        </w:rPr>
-        <w:t xml:space="preserve">(</w:t>
-      </w:r>
-      <w:r>
-        <w:rPr>
-          <w:rStyle w:val="AttributeTok"/>
-        </w:rPr>
-        <w:t xml:space="preserve">n =</w:t>
-      </w:r>
-      <w:r>
-        <w:rPr>
-          <w:rStyle w:val="NormalTok"/>
-        </w:rPr>
-        <w:t xml:space="preserve"> </w:t>
-      </w:r>
-      <w:r>
-        <w:rPr>
-          <w:rStyle w:val="FunctionTok"/>
-        </w:rPr>
-        <w:t xml:space="preserve">length</w:t>
-      </w:r>
-      <w:r>
-        <w:rPr>
-          <w:rStyle w:val="NormalTok"/>
-        </w:rPr>
-        <w:t xml:space="preserve">(</w:t>
-      </w:r>
-      <w:r>
-        <w:rPr>
-          <w:rStyle w:val="FunctionTok"/>
-        </w:rPr>
-        <w:t xml:space="preserve">unique</w:t>
-      </w:r>
-      <w:r>
-        <w:rPr>
-          <w:rStyle w:val="NormalTok"/>
-        </w:rPr>
-        <w:t xml:space="preserve">(data</w:t>
-      </w:r>
-      <w:r>
-        <w:rPr>
-          <w:rStyle w:val="SpecialCharTok"/>
-        </w:rPr>
-        <w:t xml:space="preserve">$</w:t>
-      </w:r>
-      <w:r>
-        <w:rPr>
-          <w:rStyle w:val="NormalTok"/>
-        </w:rPr>
-        <w:t xml:space="preserve">Group)), </w:t>
-      </w:r>
-      <w:r>
-        <w:rPr>
-          <w:rStyle w:val="AttributeTok"/>
-        </w:rPr>
-        <w:t xml:space="preserve">name =</w:t>
-      </w:r>
-      <w:r>
-        <w:rPr>
-          <w:rStyle w:val="NormalTok"/>
-        </w:rPr>
-        <w:t xml:space="preserve"> </w:t>
-      </w:r>
-      <w:r>
-        <w:rPr>
-          <w:rStyle w:val="StringTok"/>
-        </w:rPr>
-        <w:t xml:space="preserve">"Set2"</w:t>
-      </w:r>
-      <w:r>
-        <w:rPr>
-          <w:rStyle w:val="NormalTok"/>
-        </w:rPr>
-        <w:t xml:space="preserve">)</w:t>
-      </w:r>
-      <w:r>
-        <w:br/>
-      </w:r>
-      <w:r>
-        <w:rPr>
-          <w:rStyle w:val="NormalTok"/>
-        </w:rPr>
-        <w:t xml:space="preserve">  grayscale_colors </w:t>
-      </w:r>
-      <w:r>
-        <w:rPr>
-          <w:rStyle w:val="OtherTok"/>
-        </w:rPr>
-        <w:t xml:space="preserve">&lt;-</w:t>
-      </w:r>
-      <w:r>
-        <w:rPr>
-          <w:rStyle w:val="NormalTok"/>
-        </w:rPr>
-        <w:t xml:space="preserve"> </w:t>
-      </w:r>
-      <w:r>
-        <w:rPr>
-          <w:rStyle w:val="FunctionTok"/>
-        </w:rPr>
-        <w:t xml:space="preserve">gray.colors</w:t>
-      </w:r>
-      <w:r>
-        <w:rPr>
-          <w:rStyle w:val="NormalTok"/>
-        </w:rPr>
-        <w:t xml:space="preserve">(</w:t>
-      </w:r>
-      <w:r>
-        <w:rPr>
-          <w:rStyle w:val="AttributeTok"/>
-        </w:rPr>
-        <w:t xml:space="preserve">n =</w:t>
-      </w:r>
-      <w:r>
-        <w:rPr>
-          <w:rStyle w:val="NormalTok"/>
-        </w:rPr>
-        <w:t xml:space="preserve"> </w:t>
-      </w:r>
-      <w:r>
-        <w:rPr>
-          <w:rStyle w:val="FunctionTok"/>
-        </w:rPr>
-        <w:t xml:space="preserve">length</w:t>
-      </w:r>
-      <w:r>
-        <w:rPr>
-          <w:rStyle w:val="NormalTok"/>
-        </w:rPr>
-        <w:t xml:space="preserve">(</w:t>
-      </w:r>
-      <w:r>
-        <w:rPr>
-          <w:rStyle w:val="FunctionTok"/>
-        </w:rPr>
-        <w:t xml:space="preserve">unique</w:t>
-      </w:r>
-      <w:r>
-        <w:rPr>
-          <w:rStyle w:val="NormalTok"/>
-        </w:rPr>
-        <w:t xml:space="preserve">(data</w:t>
-      </w:r>
-      <w:r>
-        <w:rPr>
-          <w:rStyle w:val="SpecialCharTok"/>
-        </w:rPr>
-        <w:t xml:space="preserve">$</w:t>
-      </w:r>
-      <w:r>
-        <w:rPr>
-          <w:rStyle w:val="NormalTok"/>
-        </w:rPr>
-        <w:t xml:space="preserve">Group)))</w:t>
-      </w:r>
-      <w:r>
-        <w:br/>
-      </w:r>
-      <w:r>
-        <w:rPr>
-          <w:rStyle w:val="NormalTok"/>
-        </w:rPr>
-        <w:t xml:space="preserve">   nature_palette </w:t>
-      </w:r>
-      <w:r>
-        <w:rPr>
-          <w:rStyle w:val="OtherTok"/>
-        </w:rPr>
-        <w:t xml:space="preserve">&lt;-</w:t>
-      </w:r>
-      <w:r>
-        <w:rPr>
-          <w:rStyle w:val="NormalTok"/>
-        </w:rPr>
-        <w:t xml:space="preserve"> </w:t>
-      </w:r>
-      <w:r>
-        <w:rPr>
-          <w:rStyle w:val="FunctionTok"/>
-        </w:rPr>
-        <w:t xml:space="preserve">c</w:t>
-      </w:r>
-      <w:r>
-        <w:rPr>
-          <w:rStyle w:val="NormalTok"/>
-        </w:rPr>
-        <w:t xml:space="preserve">(</w:t>
-      </w:r>
-      <w:r>
-        <w:rPr>
-          <w:rStyle w:val="StringTok"/>
-        </w:rPr>
-        <w:t xml:space="preserve">"#E64B35"</w:t>
-      </w:r>
-      <w:r>
-        <w:rPr>
-          <w:rStyle w:val="NormalTok"/>
-        </w:rPr>
-        <w:t xml:space="preserve">,  </w:t>
-      </w:r>
-      <w:r>
-        <w:rPr>
-          <w:rStyle w:val="CommentTok"/>
-        </w:rPr>
-        <w:t xml:space="preserve"># Reddish</w:t>
-      </w:r>
-      <w:r>
-        <w:br/>
-      </w:r>
-      <w:r>
-        <w:rPr>
-          <w:rStyle w:val="NormalTok"/>
-        </w:rPr>
-        <w:t xml:space="preserve">                    </w:t>
-      </w:r>
-      <w:r>
-        <w:rPr>
-          <w:rStyle w:val="StringTok"/>
-        </w:rPr>
-        <w:t xml:space="preserve">"#4DBBD5"</w:t>
-      </w:r>
-      <w:r>
-        <w:rPr>
-          <w:rStyle w:val="NormalTok"/>
-        </w:rPr>
-        <w:t xml:space="preserve">,  </w:t>
-      </w:r>
-      <w:r>
-        <w:rPr>
-          <w:rStyle w:val="CommentTok"/>
-        </w:rPr>
-        <w:t xml:space="preserve"># Bluish</w:t>
-      </w:r>
-      <w:r>
-        <w:br/>
-      </w:r>
-      <w:r>
-        <w:rPr>
-          <w:rStyle w:val="NormalTok"/>
-        </w:rPr>
-        <w:t xml:space="preserve">                    </w:t>
-      </w:r>
-      <w:r>
-        <w:rPr>
-          <w:rStyle w:val="StringTok"/>
-        </w:rPr>
-        <w:t xml:space="preserve">"#00A087"</w:t>
-      </w:r>
-      <w:r>
-        <w:rPr>
-          <w:rStyle w:val="NormalTok"/>
-        </w:rPr>
-        <w:t xml:space="preserve">,  </w:t>
-      </w:r>
-      <w:r>
-        <w:rPr>
-          <w:rStyle w:val="CommentTok"/>
-        </w:rPr>
-        <w:t xml:space="preserve"># Teal</w:t>
-      </w:r>
-      <w:r>
-        <w:br/>
-      </w:r>
-      <w:r>
-        <w:rPr>
-          <w:rStyle w:val="NormalTok"/>
-        </w:rPr>
-        <w:t xml:space="preserve">                    </w:t>
-      </w:r>
-      <w:r>
-        <w:rPr>
-          <w:rStyle w:val="StringTok"/>
-        </w:rPr>
-        <w:t xml:space="preserve">"#3C5488"</w:t>
-      </w:r>
-      <w:r>
-        <w:rPr>
-          <w:rStyle w:val="NormalTok"/>
-        </w:rPr>
-        <w:t xml:space="preserve">,  </w:t>
-      </w:r>
-      <w:r>
-        <w:rPr>
-          <w:rStyle w:val="CommentTok"/>
-        </w:rPr>
-        <w:t xml:space="preserve"># Dark Blue</w:t>
-      </w:r>
-      <w:r>
-        <w:br/>
-      </w:r>
-      <w:r>
-        <w:rPr>
-          <w:rStyle w:val="NormalTok"/>
-        </w:rPr>
-        <w:t xml:space="preserve">                    </w:t>
-      </w:r>
-      <w:r>
-        <w:rPr>
-          <w:rStyle w:val="StringTok"/>
-        </w:rPr>
-        <w:t xml:space="preserve">"#F39B7F"</w:t>
-      </w:r>
-      <w:r>
-        <w:rPr>
-          <w:rStyle w:val="NormalTok"/>
-        </w:rPr>
-        <w:t xml:space="preserve">,  </w:t>
-      </w:r>
-      <w:r>
-        <w:rPr>
-          <w:rStyle w:val="CommentTok"/>
-        </w:rPr>
-        <w:t xml:space="preserve"># Peach</w:t>
-      </w:r>
-      <w:r>
-        <w:br/>
-      </w:r>
-      <w:r>
-        <w:rPr>
-          <w:rStyle w:val="NormalTok"/>
-        </w:rPr>
-        <w:t xml:space="preserve">                    </w:t>
-      </w:r>
-      <w:r>
-        <w:rPr>
-          <w:rStyle w:val="StringTok"/>
-        </w:rPr>
-        <w:t xml:space="preserve">"#8491B4"</w:t>
-      </w:r>
-      <w:r>
-        <w:rPr>
-          <w:rStyle w:val="NormalTok"/>
-        </w:rPr>
-        <w:t xml:space="preserve">,  </w:t>
-      </w:r>
-      <w:r>
-        <w:rPr>
-          <w:rStyle w:val="CommentTok"/>
-        </w:rPr>
-        <w:t xml:space="preserve"># Light Blue</w:t>
-      </w:r>
-      <w:r>
-        <w:br/>
-      </w:r>
-      <w:r>
-        <w:rPr>
-          <w:rStyle w:val="NormalTok"/>
-        </w:rPr>
-        <w:t xml:space="preserve">                    </w:t>
-      </w:r>
-      <w:r>
-        <w:rPr>
-          <w:rStyle w:val="StringTok"/>
-        </w:rPr>
-        <w:t xml:space="preserve">"#91D1C2"</w:t>
-      </w:r>
-      <w:r>
-        <w:rPr>
-          <w:rStyle w:val="NormalTok"/>
-        </w:rPr>
-        <w:t xml:space="preserve">,  </w:t>
-      </w:r>
-      <w:r>
-        <w:rPr>
-          <w:rStyle w:val="CommentTok"/>
-        </w:rPr>
-        <w:t xml:space="preserve"># Light Teal</w:t>
-      </w:r>
-      <w:r>
-        <w:br/>
-      </w:r>
-      <w:r>
-        <w:rPr>
-          <w:rStyle w:val="NormalTok"/>
-        </w:rPr>
-        <w:t xml:space="preserve">                    </w:t>
-      </w:r>
-      <w:r>
-        <w:rPr>
-          <w:rStyle w:val="StringTok"/>
-        </w:rPr>
-        <w:t xml:space="preserve">"#DC0000"</w:t>
-      </w:r>
-      <w:r>
-        <w:rPr>
-          <w:rStyle w:val="NormalTok"/>
-        </w:rPr>
-        <w:t xml:space="preserve">,  </w:t>
-      </w:r>
-      <w:r>
-        <w:rPr>
-          <w:rStyle w:val="CommentTok"/>
-        </w:rPr>
-        <w:t xml:space="preserve"># Bright Red</w:t>
-      </w:r>
-      <w:r>
-        <w:br/>
-      </w:r>
-      <w:r>
-        <w:rPr>
-          <w:rStyle w:val="NormalTok"/>
-        </w:rPr>
-        <w:t xml:space="preserve">                    </w:t>
-      </w:r>
-      <w:r>
-        <w:rPr>
-          <w:rStyle w:val="StringTok"/>
-        </w:rPr>
-        <w:t xml:space="preserve">"#7E6148"</w:t>
-      </w:r>
-      <w:r>
-        <w:rPr>
-          <w:rStyle w:val="NormalTok"/>
-        </w:rPr>
-        <w:t xml:space="preserve">,  </w:t>
-      </w:r>
-      <w:r>
-        <w:rPr>
-          <w:rStyle w:val="CommentTok"/>
-        </w:rPr>
-        <w:t xml:space="preserve"># Brown</w:t>
-      </w:r>
-      <w:r>
-        <w:br/>
-      </w:r>
-      <w:r>
-        <w:rPr>
-          <w:rStyle w:val="NormalTok"/>
-        </w:rPr>
-        <w:t xml:space="preserve">                    </w:t>
-      </w:r>
-      <w:r>
-        <w:rPr>
-          <w:rStyle w:val="StringTok"/>
-        </w:rPr>
-        <w:t xml:space="preserve">"#B09C85"</w:t>
-      </w:r>
-      <w:r>
-        <w:rPr>
-          <w:rStyle w:val="NormalTok"/>
-        </w:rPr>
-        <w:t xml:space="preserve">)  </w:t>
-      </w:r>
-      <w:r>
-        <w:rPr>
-          <w:rStyle w:val="CommentTok"/>
-        </w:rPr>
-        <w:t xml:space="preserve"># Light Brown</w:t>
-      </w:r>
-      <w:r>
-        <w:br/>
-      </w:r>
-      <w:r>
-        <w:br/>
-      </w:r>
-      <w:r>
-        <w:rPr>
-          <w:rStyle w:val="NormalTok"/>
-        </w:rPr>
-        <w:t xml:space="preserve">  box_plot </w:t>
-      </w:r>
-      <w:r>
-        <w:rPr>
-          <w:rStyle w:val="OtherTok"/>
-        </w:rPr>
-        <w:t xml:space="preserve">&lt;-</w:t>
-      </w:r>
-      <w:r>
-        <w:rPr>
-          <w:rStyle w:val="NormalTok"/>
-        </w:rPr>
-        <w:t xml:space="preserve"> </w:t>
-      </w:r>
-      <w:r>
-        <w:rPr>
-          <w:rStyle w:val="FunctionTok"/>
-        </w:rPr>
-        <w:t xml:space="preserve">ggboxplot</w:t>
-      </w:r>
-      <w:r>
-        <w:rPr>
-          <w:rStyle w:val="NormalTok"/>
-        </w:rPr>
-        <w:t xml:space="preserve">(data, </w:t>
-      </w:r>
-      <w:r>
-        <w:rPr>
-          <w:rStyle w:val="AttributeTok"/>
-        </w:rPr>
-        <w:t xml:space="preserve">x =</w:t>
-      </w:r>
-      <w:r>
-        <w:rPr>
-          <w:rStyle w:val="NormalTok"/>
-        </w:rPr>
-        <w:t xml:space="preserve"> </w:t>
-      </w:r>
-      <w:r>
-        <w:rPr>
-          <w:rStyle w:val="StringTok"/>
-        </w:rPr>
-        <w:t xml:space="preserve">"Group"</w:t>
-      </w:r>
-      <w:r>
-        <w:rPr>
-          <w:rStyle w:val="NormalTok"/>
-        </w:rPr>
-        <w:t xml:space="preserve">, </w:t>
-      </w:r>
-      <w:r>
-        <w:rPr>
-          <w:rStyle w:val="AttributeTok"/>
-        </w:rPr>
-        <w:t xml:space="preserve">y =</w:t>
-      </w:r>
-      <w:r>
-        <w:rPr>
-          <w:rStyle w:val="NormalTok"/>
-        </w:rPr>
-        <w:t xml:space="preserve"> </w:t>
-      </w:r>
-      <w:r>
-        <w:rPr>
-          <w:rStyle w:val="StringTok"/>
-        </w:rPr>
-        <w:t xml:space="preserve">"eGA_acceleration"</w:t>
-      </w:r>
-      <w:r>
-        <w:rPr>
-          <w:rStyle w:val="NormalTok"/>
-        </w:rPr>
-        <w:t xml:space="preserve">,</w:t>
-      </w:r>
-      <w:r>
-        <w:br/>
-      </w:r>
-      <w:r>
-        <w:rPr>
-          <w:rStyle w:val="NormalTok"/>
-        </w:rPr>
-        <w:t xml:space="preserve">                        </w:t>
-      </w:r>
-      <w:r>
-        <w:rPr>
-          <w:rStyle w:val="AttributeTok"/>
-        </w:rPr>
-        <w:t xml:space="preserve">color =</w:t>
-      </w:r>
-      <w:r>
-        <w:rPr>
-          <w:rStyle w:val="NormalTok"/>
-        </w:rPr>
-        <w:t xml:space="preserve"> </w:t>
-      </w:r>
-      <w:r>
-        <w:rPr>
-          <w:rStyle w:val="StringTok"/>
-        </w:rPr>
-        <w:t xml:space="preserve">"Group"</w:t>
-      </w:r>
-      <w:r>
-        <w:rPr>
-          <w:rStyle w:val="NormalTok"/>
-        </w:rPr>
-        <w:t xml:space="preserve">, </w:t>
-      </w:r>
-      <w:r>
-        <w:rPr>
-          <w:rStyle w:val="AttributeTok"/>
-        </w:rPr>
-        <w:t xml:space="preserve">palette =</w:t>
-      </w:r>
-      <w:r>
-        <w:rPr>
-          <w:rStyle w:val="NormalTok"/>
-        </w:rPr>
-        <w:t xml:space="preserve"> nature_palette, </w:t>
-      </w:r>
-      <w:r>
-        <w:rPr>
-          <w:rStyle w:val="AttributeTok"/>
-        </w:rPr>
-        <w:t xml:space="preserve">add =</w:t>
-      </w:r>
-      <w:r>
-        <w:rPr>
-          <w:rStyle w:val="NormalTok"/>
-        </w:rPr>
-        <w:t xml:space="preserve"> </w:t>
-      </w:r>
-      <w:r>
-        <w:rPr>
-          <w:rStyle w:val="StringTok"/>
-        </w:rPr>
-        <w:t xml:space="preserve">"jitter"</w:t>
-      </w:r>
-      <w:r>
-        <w:rPr>
-          <w:rStyle w:val="NormalTok"/>
-        </w:rPr>
-        <w:t xml:space="preserve">,</w:t>
-      </w:r>
-      <w:r>
-        <w:br/>
-      </w:r>
-      <w:r>
-        <w:rPr>
-          <w:rStyle w:val="NormalTok"/>
-        </w:rPr>
-        <w:t xml:space="preserve">                        </w:t>
-      </w:r>
-      <w:r>
-        <w:rPr>
-          <w:rStyle w:val="AttributeTok"/>
-        </w:rPr>
-        <w:t xml:space="preserve">ylab =</w:t>
-      </w:r>
-      <w:r>
-        <w:rPr>
-          <w:rStyle w:val="NormalTok"/>
-        </w:rPr>
-        <w:t xml:space="preserve"> </w:t>
-      </w:r>
-      <w:r>
-        <w:rPr>
-          <w:rStyle w:val="StringTok"/>
-        </w:rPr>
-        <w:t xml:space="preserve">"eGA Acceleration (epigenetic GA - chronological GA)"</w:t>
-      </w:r>
-      <w:r>
-        <w:rPr>
-          <w:rStyle w:val="NormalTok"/>
-        </w:rPr>
-        <w:t xml:space="preserve">, </w:t>
-      </w:r>
-      <w:r>
-        <w:br/>
-      </w:r>
-      <w:r>
-        <w:rPr>
-          <w:rStyle w:val="NormalTok"/>
-        </w:rPr>
-        <w:t xml:space="preserve">                        </w:t>
-      </w:r>
-      <w:r>
-        <w:rPr>
-          <w:rStyle w:val="AttributeTok"/>
-        </w:rPr>
-        <w:t xml:space="preserve">xlab =</w:t>
-      </w:r>
-      <w:r>
-        <w:rPr>
-          <w:rStyle w:val="NormalTok"/>
-        </w:rPr>
-        <w:t xml:space="preserve"> </w:t>
-      </w:r>
-      <w:r>
-        <w:rPr>
-          <w:rStyle w:val="StringTok"/>
-        </w:rPr>
-        <w:t xml:space="preserve">"Group"</w:t>
-      </w:r>
-      <w:r>
-        <w:rPr>
-          <w:rStyle w:val="NormalTok"/>
-        </w:rPr>
-        <w:t xml:space="preserve">) </w:t>
-      </w:r>
-      <w:r>
-        <w:rPr>
-          <w:rStyle w:val="SpecialCharTok"/>
-        </w:rPr>
-        <w:t xml:space="preserve">+</w:t>
-      </w:r>
-      <w:r>
-        <w:br/>
-      </w:r>
-      <w:r>
-        <w:rPr>
-          <w:rStyle w:val="NormalTok"/>
-        </w:rPr>
-        <w:t xml:space="preserve">    </w:t>
-      </w:r>
-      <w:r>
-        <w:rPr>
-          <w:rStyle w:val="FunctionTok"/>
-        </w:rPr>
-        <w:t xml:space="preserve">labs</w:t>
-      </w:r>
-      <w:r>
-        <w:rPr>
-          <w:rStyle w:val="NormalTok"/>
-        </w:rPr>
-        <w:t xml:space="preserve">(</w:t>
-      </w:r>
-      <w:r>
-        <w:rPr>
-          <w:rStyle w:val="AttributeTok"/>
-        </w:rPr>
-        <w:t xml:space="preserve">title =</w:t>
-      </w:r>
-      <w:r>
-        <w:rPr>
-          <w:rStyle w:val="NormalTok"/>
-        </w:rPr>
-        <w:t xml:space="preserve"> title) </w:t>
-      </w:r>
-      <w:r>
-        <w:rPr>
-          <w:rStyle w:val="SpecialCharTok"/>
-        </w:rPr>
-        <w:t xml:space="preserve">+</w:t>
-      </w:r>
-      <w:r>
-        <w:br/>
-      </w:r>
-      <w:r>
-        <w:rPr>
-          <w:rStyle w:val="NormalTok"/>
-        </w:rPr>
-        <w:t xml:space="preserve">    </w:t>
-      </w:r>
-      <w:r>
-        <w:rPr>
-          <w:rStyle w:val="FunctionTok"/>
-        </w:rPr>
-        <w:t xml:space="preserve">theme_pubr</w:t>
-      </w:r>
-      <w:r>
-        <w:rPr>
-          <w:rStyle w:val="NormalTok"/>
-        </w:rPr>
-        <w:t xml:space="preserve">() </w:t>
-      </w:r>
-      <w:r>
-        <w:rPr>
-          <w:rStyle w:val="SpecialCharTok"/>
-        </w:rPr>
-        <w:t xml:space="preserve">+</w:t>
-      </w:r>
-      <w:r>
-        <w:br/>
-      </w:r>
-      <w:r>
-        <w:rPr>
-          <w:rStyle w:val="NormalTok"/>
-        </w:rPr>
-        <w:t xml:space="preserve">    </w:t>
-      </w:r>
-      <w:r>
-        <w:rPr>
-          <w:rStyle w:val="FunctionTok"/>
-        </w:rPr>
-        <w:t xml:space="preserve">theme</w:t>
-      </w:r>
-      <w:r>
-        <w:rPr>
-          <w:rStyle w:val="NormalTok"/>
-        </w:rPr>
-        <w:t xml:space="preserve">(</w:t>
-      </w:r>
-      <w:r>
-        <w:rPr>
-          <w:rStyle w:val="AttributeTok"/>
-        </w:rPr>
-        <w:t xml:space="preserve">legend.position =</w:t>
-      </w:r>
-      <w:r>
-        <w:rPr>
-          <w:rStyle w:val="NormalTok"/>
-        </w:rPr>
-        <w:t xml:space="preserve"> </w:t>
-      </w:r>
-      <w:r>
-        <w:rPr>
-          <w:rStyle w:val="StringTok"/>
-        </w:rPr>
-        <w:t xml:space="preserve">"none"</w:t>
-      </w:r>
-      <w:r>
-        <w:rPr>
-          <w:rStyle w:val="NormalTok"/>
-        </w:rPr>
-        <w:t xml:space="preserve">) </w:t>
-      </w:r>
-      <w:r>
-        <w:rPr>
-          <w:rStyle w:val="CommentTok"/>
-        </w:rPr>
-        <w:t xml:space="preserve"># Remove legend for cleaner plot</w:t>
-      </w:r>
-      <w:r>
-        <w:br/>
-      </w:r>
-      <w:r>
-        <w:br/>
-      </w:r>
-      <w:r>
-        <w:rPr>
-          <w:rStyle w:val="NormalTok"/>
-        </w:rPr>
-        <w:t xml:space="preserve">  </w:t>
-      </w:r>
-      <w:r>
-        <w:rPr>
-          <w:rStyle w:val="CommentTok"/>
-        </w:rPr>
-        <w:t xml:space="preserve"># Adding p-value annotations manually</w:t>
-      </w:r>
-      <w:r>
-        <w:br/>
-      </w:r>
-      <w:r>
-        <w:rPr>
-          <w:rStyle w:val="NormalTok"/>
-        </w:rPr>
-        <w:t xml:space="preserve"> box_plot</w:t>
-      </w:r>
-      <w:r>
-        <w:rPr>
-          <w:rStyle w:val="OtherTok"/>
-        </w:rPr>
-        <w:t xml:space="preserve">&lt;-</w:t>
-      </w:r>
-      <w:r>
-        <w:rPr>
-          <w:rStyle w:val="NormalTok"/>
-        </w:rPr>
-        <w:t xml:space="preserve"> box_plot </w:t>
-      </w:r>
-      <w:r>
-        <w:rPr>
-          <w:rStyle w:val="SpecialCharTok"/>
-        </w:rPr>
-        <w:t xml:space="preserve">+</w:t>
-      </w:r>
-      <w:r>
-        <w:rPr>
-          <w:rStyle w:val="NormalTok"/>
-        </w:rPr>
-        <w:t xml:space="preserve"> </w:t>
-      </w:r>
-      <w:r>
-        <w:rPr>
-          <w:rStyle w:val="FunctionTok"/>
-        </w:rPr>
-        <w:t xml:space="preserve">geom_text</w:t>
-      </w:r>
-      <w:r>
-        <w:rPr>
-          <w:rStyle w:val="NormalTok"/>
-        </w:rPr>
-        <w:t xml:space="preserve">(</w:t>
-      </w:r>
-      <w:r>
-        <w:rPr>
-          <w:rStyle w:val="AttributeTok"/>
-        </w:rPr>
-        <w:t xml:space="preserve">data =</w:t>
-      </w:r>
-      <w:r>
-        <w:rPr>
-          <w:rStyle w:val="NormalTok"/>
-        </w:rPr>
-        <w:t xml:space="preserve"> test_results, </w:t>
-      </w:r>
-      <w:r>
-        <w:br/>
-      </w:r>
-      <w:r>
-        <w:rPr>
-          <w:rStyle w:val="NormalTok"/>
-        </w:rPr>
-        <w:t xml:space="preserve">                       </w:t>
-      </w:r>
-      <w:r>
-        <w:rPr>
-          <w:rStyle w:val="FunctionTok"/>
-        </w:rPr>
-        <w:t xml:space="preserve">aes</w:t>
-      </w:r>
-      <w:r>
-        <w:rPr>
-          <w:rStyle w:val="NormalTok"/>
-        </w:rPr>
-        <w:t xml:space="preserve">(</w:t>
-      </w:r>
-      <w:r>
-        <w:rPr>
-          <w:rStyle w:val="AttributeTok"/>
-        </w:rPr>
-        <w:t xml:space="preserve">x =</w:t>
-      </w:r>
-      <w:r>
-        <w:rPr>
-          <w:rStyle w:val="NormalTok"/>
-        </w:rPr>
-        <w:t xml:space="preserve"> Group, </w:t>
-      </w:r>
-      <w:r>
-        <w:rPr>
-          <w:rStyle w:val="AttributeTok"/>
-        </w:rPr>
-        <w:t xml:space="preserve">y =</w:t>
-      </w:r>
-      <w:r>
-        <w:rPr>
-          <w:rStyle w:val="NormalTok"/>
-        </w:rPr>
-        <w:t xml:space="preserve"> max_y </w:t>
-      </w:r>
-      <w:r>
-        <w:rPr>
-          <w:rStyle w:val="SpecialCharTok"/>
-        </w:rPr>
-        <w:t xml:space="preserve">*</w:t>
-      </w:r>
-      <w:r>
-        <w:rPr>
-          <w:rStyle w:val="NormalTok"/>
-        </w:rPr>
-        <w:t xml:space="preserve"> </w:t>
-      </w:r>
-      <w:r>
-        <w:rPr>
-          <w:rStyle w:val="FloatTok"/>
-        </w:rPr>
-        <w:t xml:space="preserve">1.1</w:t>
-      </w:r>
-      <w:r>
-        <w:rPr>
-          <w:rStyle w:val="NormalTok"/>
-        </w:rPr>
-        <w:t xml:space="preserve">, </w:t>
-      </w:r>
-      <w:r>
-        <w:br/>
-      </w:r>
-      <w:r>
-        <w:rPr>
-          <w:rStyle w:val="NormalTok"/>
-        </w:rPr>
-        <w:t xml:space="preserve">                           </w:t>
-      </w:r>
-      <w:r>
-        <w:rPr>
-          <w:rStyle w:val="AttributeTok"/>
-        </w:rPr>
-        <w:t xml:space="preserve">label =</w:t>
-      </w:r>
-      <w:r>
-        <w:rPr>
-          <w:rStyle w:val="NormalTok"/>
-        </w:rPr>
-        <w:t xml:space="preserve"> </w:t>
-      </w:r>
-      <w:r>
-        <w:rPr>
-          <w:rStyle w:val="FunctionTok"/>
-        </w:rPr>
-        <w:t xml:space="preserve">sprintf</w:t>
-      </w:r>
-      <w:r>
-        <w:rPr>
-          <w:rStyle w:val="NormalTok"/>
-        </w:rPr>
-        <w:t xml:space="preserve">(</w:t>
-      </w:r>
-      <w:r>
-        <w:rPr>
-          <w:rStyle w:val="StringTok"/>
-        </w:rPr>
-        <w:t xml:space="preserve">"p = %.3f"</w:t>
-      </w:r>
-      <w:r>
-        <w:rPr>
-          <w:rStyle w:val="NormalTok"/>
-        </w:rPr>
-        <w:t xml:space="preserve">, p_value)),</w:t>
-      </w:r>
-      <w:r>
-        <w:br/>
-      </w:r>
-      <w:r>
-        <w:rPr>
-          <w:rStyle w:val="NormalTok"/>
-        </w:rPr>
-        <w:t xml:space="preserve">                       </w:t>
-      </w:r>
-      <w:r>
-        <w:rPr>
-          <w:rStyle w:val="AttributeTok"/>
-        </w:rPr>
-        <w:t xml:space="preserve">hjust =</w:t>
-      </w:r>
-      <w:r>
-        <w:rPr>
-          <w:rStyle w:val="NormalTok"/>
-        </w:rPr>
-        <w:t xml:space="preserve"> </w:t>
-      </w:r>
-      <w:r>
-        <w:rPr>
-          <w:rStyle w:val="SpecialCharTok"/>
-        </w:rPr>
-        <w:t xml:space="preserve">-</w:t>
-      </w:r>
-      <w:r>
-        <w:rPr>
-          <w:rStyle w:val="FloatTok"/>
-        </w:rPr>
-        <w:t xml:space="preserve">0.1</w:t>
-      </w:r>
-      <w:r>
-        <w:rPr>
-          <w:rStyle w:val="NormalTok"/>
-        </w:rPr>
-        <w:t xml:space="preserve">, </w:t>
-      </w:r>
-      <w:r>
-        <w:rPr>
-          <w:rStyle w:val="AttributeTok"/>
-        </w:rPr>
-        <w:t xml:space="preserve">vjust =</w:t>
-      </w:r>
-      <w:r>
-        <w:rPr>
-          <w:rStyle w:val="NormalTok"/>
-        </w:rPr>
-        <w:t xml:space="preserve"> </w:t>
-      </w:r>
-      <w:r>
-        <w:rPr>
-          <w:rStyle w:val="DecValTok"/>
-        </w:rPr>
-        <w:t xml:space="preserve">0</w:t>
-      </w:r>
-      <w:r>
-        <w:rPr>
-          <w:rStyle w:val="NormalTok"/>
-        </w:rPr>
-        <w:t xml:space="preserve">) </w:t>
-      </w:r>
-      <w:r>
-        <w:rPr>
-          <w:rStyle w:val="SpecialCharTok"/>
-        </w:rPr>
-        <w:t xml:space="preserve">+</w:t>
-      </w:r>
-      <w:r>
-        <w:br/>
-      </w:r>
-      <w:r>
-        <w:rPr>
-          <w:rStyle w:val="NormalTok"/>
-        </w:rPr>
-        <w:t xml:space="preserve">    </w:t>
-      </w:r>
-      <w:r>
-        <w:rPr>
-          <w:rStyle w:val="FunctionTok"/>
-        </w:rPr>
-        <w:t xml:space="preserve">geom_hline</w:t>
-      </w:r>
-      <w:r>
-        <w:rPr>
-          <w:rStyle w:val="NormalTok"/>
-        </w:rPr>
-        <w:t xml:space="preserve">(</w:t>
-      </w:r>
-      <w:r>
-        <w:rPr>
-          <w:rStyle w:val="AttributeTok"/>
-        </w:rPr>
-        <w:t xml:space="preserve">yintercept =</w:t>
-      </w:r>
-      <w:r>
-        <w:rPr>
-          <w:rStyle w:val="NormalTok"/>
-        </w:rPr>
-        <w:t xml:space="preserve"> </w:t>
-      </w:r>
-      <w:r>
-        <w:rPr>
-          <w:rStyle w:val="DecValTok"/>
-        </w:rPr>
-        <w:t xml:space="preserve">0</w:t>
-      </w:r>
-      <w:r>
-        <w:rPr>
-          <w:rStyle w:val="NormalTok"/>
-        </w:rPr>
-        <w:t xml:space="preserve">,</w:t>
-      </w:r>
-      <w:r>
-        <w:rPr>
-          <w:rStyle w:val="AttributeTok"/>
-        </w:rPr>
-        <w:t xml:space="preserve">linetype=</w:t>
-      </w:r>
-      <w:r>
-        <w:rPr>
-          <w:rStyle w:val="DecValTok"/>
-        </w:rPr>
-        <w:t xml:space="preserve">2</w:t>
-      </w:r>
-      <w:r>
-        <w:rPr>
-          <w:rStyle w:val="NormalTok"/>
-        </w:rPr>
-        <w:t xml:space="preserve">,</w:t>
-      </w:r>
-      <w:r>
-        <w:rPr>
-          <w:rStyle w:val="AttributeTok"/>
-        </w:rPr>
-        <w:t xml:space="preserve">alpha=</w:t>
-      </w:r>
-      <w:r>
-        <w:rPr>
-          <w:rStyle w:val="FloatTok"/>
-        </w:rPr>
-        <w:t xml:space="preserve">0.2</w:t>
-      </w:r>
-      <w:r>
-        <w:rPr>
-          <w:rStyle w:val="NormalTok"/>
-        </w:rPr>
-        <w:t xml:space="preserve">)</w:t>
-      </w:r>
-      <w:r>
-        <w:br/>
-      </w:r>
-      <w:r>
-        <w:br/>
-      </w:r>
-      <w:r>
-        <w:rPr>
-          <w:rStyle w:val="NormalTok"/>
-        </w:rPr>
-        <w:t xml:space="preserve">  </w:t>
-      </w:r>
-      <w:r>
-        <w:rPr>
-          <w:rStyle w:val="FunctionTok"/>
-        </w:rPr>
-        <w:t xml:space="preserve">return</w:t>
-      </w:r>
-      <w:r>
-        <w:rPr>
-          <w:rStyle w:val="NormalTok"/>
-        </w:rPr>
-        <w:t xml:space="preserve">(box_plot)</w:t>
-      </w:r>
-      <w:r>
-        <w:br/>
-      </w:r>
-      <w:r>
-        <w:rPr>
-          <w:rStyle w:val="NormalTok"/>
-        </w:rPr>
-        <w:t xml:space="preserve">}</w:t>
       </w:r>
     </w:p>
     <w:p>
@@ -3144,7 +1117,7 @@
         <w:rPr>
           <w:rStyle w:val="StringTok"/>
         </w:rPr>
-        <w:t xml:space="preserve">"Top Performer 1"</w:t>
+        <w:t xml:space="preserve">"Top Performer #1"</w:t>
       </w:r>
       <w:r>
         <w:rPr>
@@ -3307,7 +1280,7 @@
         <w:rPr>
           <w:rStyle w:val="StringTok"/>
         </w:rPr>
-        <w:t xml:space="preserve">"Top Performer 2"</w:t>
+        <w:t xml:space="preserve">"Top Performer #2"</w:t>
       </w:r>
       <w:r>
         <w:rPr>
@@ -3470,7 +1443,7 @@
         <w:rPr>
           <w:rStyle w:val="StringTok"/>
         </w:rPr>
-        <w:t xml:space="preserve">"Top Performer 3"</w:t>
+        <w:t xml:space="preserve">"Top Performer #3"</w:t>
       </w:r>
       <w:r>
         <w:rPr>
@@ -3633,7 +1606,7 @@
         <w:rPr>
           <w:rStyle w:val="StringTok"/>
         </w:rPr>
-        <w:t xml:space="preserve">"Top Performer"</w:t>
+        <w:t xml:space="preserve">"Wisdom of Crowd"</w:t>
       </w:r>
       <w:r>
         <w:rPr>

</xml_diff>